<commit_message>
dodane serial number i generowanie raportu dla wielu urzadzen
</commit_message>
<xml_diff>
--- a/RETURN AUTHORIZATION FORM_2.0.docx
+++ b/RETURN AUTHORIZATION FORM_2.0.docx
@@ -1,6 +1,6 @@
 
 <file path=word/document.xml><?xml version="1.0" encoding="utf-8"?>
-<w:document xmlns:wpc="http://schemas.microsoft.com/office/word/2010/wordprocessingCanvas" xmlns:cx="http://schemas.microsoft.com/office/drawing/2014/chartex" xmlns:cx1="http://schemas.microsoft.com/office/drawing/2015/9/8/chartex" xmlns:cx2="http://schemas.microsoft.com/office/drawing/2015/10/21/chartex" xmlns:cx3="http://schemas.microsoft.com/office/drawing/2016/5/9/chartex" xmlns:cx4="http://schemas.microsoft.com/office/drawing/2016/5/10/chartex" xmlns:cx5="http://schemas.microsoft.com/office/drawing/2016/5/11/chartex" xmlns:cx6="http://schemas.microsoft.com/office/drawing/2016/5/12/chartex" xmlns:cx7="http://schemas.microsoft.com/office/drawing/2016/5/13/chartex" xmlns:cx8="http://schemas.microsoft.com/office/drawing/2016/5/14/chartex" xmlns:mc="http://schemas.openxmlformats.org/markup-compatibility/2006" xmlns:aink="http://schemas.microsoft.com/office/drawing/2016/ink" xmlns:am3d="http://schemas.microsoft.com/office/drawing/2017/model3d" xmlns:o="urn:schemas-microsoft-com:office:office" xmlns:r="http://schemas.openxmlformats.org/officeDocument/2006/relationships" xmlns:m="http://schemas.openxmlformats.org/officeDocument/2006/math" xmlns:v="urn:schemas-microsoft-com:vml" xmlns:wp14="http://schemas.microsoft.com/office/word/2010/wordprocessingDrawing" xmlns:wp="http://schemas.openxmlformats.org/drawingml/2006/wordprocessingDrawing" xmlns:w10="urn:schemas-microsoft-com:office:word" xmlns:w="http://schemas.openxmlformats.org/wordprocessingml/2006/main" xmlns:w14="http://schemas.microsoft.com/office/word/2010/wordml" xmlns:w15="http://schemas.microsoft.com/office/word/2012/wordml" xmlns:w16cex="http://schemas.microsoft.com/office/word/2018/wordml/cex" xmlns:w16cid="http://schemas.microsoft.com/office/word/2016/wordml/cid" xmlns:w16="http://schemas.microsoft.com/office/word/2018/wordml" xmlns:w16sdtdh="http://schemas.microsoft.com/office/word/2020/wordml/sdtdatahash" xmlns:w16se="http://schemas.microsoft.com/office/word/2015/wordml/symex" xmlns:wpg="http://schemas.microsoft.com/office/word/2010/wordprocessingGroup" xmlns:wpi="http://schemas.microsoft.com/office/word/2010/wordprocessingInk" xmlns:wne="http://schemas.microsoft.com/office/word/2006/wordml" xmlns:wps="http://schemas.microsoft.com/office/word/2010/wordprocessingShape" mc:Ignorable="w14 w15 w16se w16cid w16 w16cex w16sdtdh wp14">
+<w:document xmlns:wpc="http://schemas.microsoft.com/office/word/2010/wordprocessingCanvas" xmlns:cx="http://schemas.microsoft.com/office/drawing/2014/chartex" xmlns:cx1="http://schemas.microsoft.com/office/drawing/2015/9/8/chartex" xmlns:cx2="http://schemas.microsoft.com/office/drawing/2015/10/21/chartex" xmlns:cx3="http://schemas.microsoft.com/office/drawing/2016/5/9/chartex" xmlns:cx4="http://schemas.microsoft.com/office/drawing/2016/5/10/chartex" xmlns:cx5="http://schemas.microsoft.com/office/drawing/2016/5/11/chartex" xmlns:cx6="http://schemas.microsoft.com/office/drawing/2016/5/12/chartex" xmlns:cx7="http://schemas.microsoft.com/office/drawing/2016/5/13/chartex" xmlns:cx8="http://schemas.microsoft.com/office/drawing/2016/5/14/chartex" xmlns:mc="http://schemas.openxmlformats.org/markup-compatibility/2006" xmlns:aink="http://schemas.microsoft.com/office/drawing/2016/ink" xmlns:am3d="http://schemas.microsoft.com/office/drawing/2017/model3d" xmlns:o="urn:schemas-microsoft-com:office:office" xmlns:oel="http://schemas.microsoft.com/office/2019/extlst" xmlns:r="http://schemas.openxmlformats.org/officeDocument/2006/relationships" xmlns:m="http://schemas.openxmlformats.org/officeDocument/2006/math" xmlns:v="urn:schemas-microsoft-com:vml" xmlns:wp14="http://schemas.microsoft.com/office/word/2010/wordprocessingDrawing" xmlns:wp="http://schemas.openxmlformats.org/drawingml/2006/wordprocessingDrawing" xmlns:w10="urn:schemas-microsoft-com:office:word" xmlns:w="http://schemas.openxmlformats.org/wordprocessingml/2006/main" xmlns:w14="http://schemas.microsoft.com/office/word/2010/wordml" xmlns:w15="http://schemas.microsoft.com/office/word/2012/wordml" xmlns:w16cex="http://schemas.microsoft.com/office/word/2018/wordml/cex" xmlns:w16cid="http://schemas.microsoft.com/office/word/2016/wordml/cid" xmlns:w16="http://schemas.microsoft.com/office/word/2018/wordml" xmlns:w16sdtdh="http://schemas.microsoft.com/office/word/2020/wordml/sdtdatahash" xmlns:w16se="http://schemas.microsoft.com/office/word/2015/wordml/symex" xmlns:wpg="http://schemas.microsoft.com/office/word/2010/wordprocessingGroup" xmlns:wpi="http://schemas.microsoft.com/office/word/2010/wordprocessingInk" xmlns:wne="http://schemas.microsoft.com/office/word/2006/wordml" xmlns:wps="http://schemas.microsoft.com/office/word/2010/wordprocessingShape" mc:Ignorable="w14 w15 w16se w16cid w16 w16cex w16sdtdh wp14">
   <w:body>
     <w:p>
       <w:pPr>
@@ -1101,29 +1101,16 @@
                 <w:lang w:val="en-US"/>
               </w:rPr>
             </w:pPr>
-            <w:proofErr w:type="spellStart"/>
-            <w:r>
-              <w:rPr>
-                <w:rFonts w:ascii="Arial" w:hAnsi="Arial" w:cs="Arial"/>
-                <w:b/>
-                <w:bCs/>
-                <w:sz w:val="24"/>
-                <w:szCs w:val="24"/>
-                <w:lang w:val="en-US"/>
-              </w:rPr>
-              <w:t>iSMA</w:t>
-            </w:r>
-            <w:proofErr w:type="spellEnd"/>
-            <w:r>
-              <w:rPr>
-                <w:rFonts w:ascii="Arial" w:hAnsi="Arial" w:cs="Arial"/>
-                <w:b/>
-                <w:bCs/>
-                <w:sz w:val="24"/>
-                <w:szCs w:val="24"/>
-                <w:lang w:val="en-US"/>
-              </w:rPr>
-              <w:t>-B-</w:t>
+            <w:r>
+              <w:rPr>
+                <w:rFonts w:ascii="Arial" w:hAnsi="Arial" w:cs="Arial"/>
+                <w:b/>
+                <w:bCs/>
+                <w:sz w:val="24"/>
+                <w:szCs w:val="24"/>
+                <w:lang w:val="en-US"/>
+              </w:rPr>
+              <w:t>iSMA-B-</w:t>
             </w:r>
             <w:r>
               <w:rPr>
@@ -1277,141 +1264,6 @@
               </w:rPr>
               <w:t>{{problem}}</w:t>
             </w:r>
-          </w:p>
-        </w:tc>
-      </w:tr>
-      <w:tr>
-        <w:tc>
-          <w:tcPr>
-            <w:tcW w:w="337" w:type="pct"/>
-          </w:tcPr>
-          <w:p>
-            <w:pPr>
-              <w:autoSpaceDE w:val="0"/>
-              <w:autoSpaceDN w:val="0"/>
-              <w:adjustRightInd w:val="0"/>
-              <w:rPr>
-                <w:rFonts w:ascii="Arial" w:hAnsi="Arial" w:cs="Arial"/>
-                <w:b/>
-                <w:bCs/>
-                <w:sz w:val="24"/>
-                <w:szCs w:val="24"/>
-                <w:lang w:val="en-US"/>
-              </w:rPr>
-            </w:pPr>
-            <w:r>
-              <w:rPr>
-                <w:rFonts w:ascii="Arial" w:hAnsi="Arial" w:cs="Arial"/>
-                <w:b/>
-                <w:bCs/>
-                <w:sz w:val="24"/>
-                <w:szCs w:val="24"/>
-                <w:lang w:val="en-US"/>
-              </w:rPr>
-              <w:t>2</w:t>
-            </w:r>
-            <w:r>
-              <w:rPr>
-                <w:rFonts w:ascii="Arial" w:hAnsi="Arial" w:cs="Arial"/>
-                <w:b/>
-                <w:bCs/>
-                <w:sz w:val="24"/>
-                <w:szCs w:val="24"/>
-                <w:lang w:val="en-US"/>
-              </w:rPr>
-              <w:t>.</w:t>
-            </w:r>
-          </w:p>
-        </w:tc>
-        <w:tc>
-          <w:tcPr>
-            <w:tcW w:w="1356" w:type="pct"/>
-          </w:tcPr>
-          <w:p>
-            <w:pPr>
-              <w:autoSpaceDE w:val="0"/>
-              <w:autoSpaceDN w:val="0"/>
-              <w:adjustRightInd w:val="0"/>
-              <w:rPr>
-                <w:rFonts w:ascii="Arial" w:hAnsi="Arial" w:cs="Arial"/>
-                <w:b/>
-                <w:bCs/>
-                <w:sz w:val="24"/>
-                <w:szCs w:val="24"/>
-                <w:lang w:val="en-US"/>
-              </w:rPr>
-            </w:pPr>
-            <w:r>
-              <w:rPr>
-                <w:rFonts w:ascii="Arial" w:hAnsi="Arial" w:cs="Arial"/>
-                <w:b/>
-                <w:bCs/>
-                <w:sz w:val="24"/>
-                <w:szCs w:val="24"/>
-                <w:lang w:val="en-US"/>
-              </w:rPr>
-              <w:t>iSMA-B-</w:t>
-            </w:r>
-          </w:p>
-        </w:tc>
-        <w:tc>
-          <w:tcPr>
-            <w:tcW w:w="1129" w:type="pct"/>
-          </w:tcPr>
-          <w:p>
-            <w:pPr>
-              <w:autoSpaceDE w:val="0"/>
-              <w:autoSpaceDN w:val="0"/>
-              <w:adjustRightInd w:val="0"/>
-              <w:rPr>
-                <w:rFonts w:ascii="Arial" w:hAnsi="Arial" w:cs="Arial"/>
-                <w:b/>
-                <w:bCs/>
-                <w:sz w:val="24"/>
-                <w:szCs w:val="24"/>
-                <w:lang w:val="en-US"/>
-              </w:rPr>
-            </w:pPr>
-          </w:p>
-        </w:tc>
-        <w:tc>
-          <w:tcPr>
-            <w:tcW w:w="702" w:type="pct"/>
-          </w:tcPr>
-          <w:p>
-            <w:pPr>
-              <w:autoSpaceDE w:val="0"/>
-              <w:autoSpaceDN w:val="0"/>
-              <w:adjustRightInd w:val="0"/>
-              <w:rPr>
-                <w:rFonts w:ascii="Arial" w:hAnsi="Arial" w:cs="Arial"/>
-                <w:b/>
-                <w:bCs/>
-                <w:sz w:val="24"/>
-                <w:szCs w:val="24"/>
-                <w:lang w:val="en-US"/>
-              </w:rPr>
-            </w:pPr>
-          </w:p>
-        </w:tc>
-        <w:tc>
-          <w:tcPr>
-            <w:tcW w:w="1476" w:type="pct"/>
-          </w:tcPr>
-          <w:p>
-            <w:pPr>
-              <w:autoSpaceDE w:val="0"/>
-              <w:autoSpaceDN w:val="0"/>
-              <w:adjustRightInd w:val="0"/>
-              <w:rPr>
-                <w:rFonts w:ascii="Arial" w:hAnsi="Arial" w:cs="Arial"/>
-                <w:b/>
-                <w:bCs/>
-                <w:sz w:val="24"/>
-                <w:szCs w:val="24"/>
-                <w:lang w:val="en-US"/>
-              </w:rPr>
-            </w:pPr>
           </w:p>
         </w:tc>
       </w:tr>
@@ -2110,7 +1962,7 @@
 </file>
 
 <file path=word/numbering.xml><?xml version="1.0" encoding="utf-8"?>
-<w:numbering xmlns:wpc="http://schemas.microsoft.com/office/word/2010/wordprocessingCanvas" xmlns:cx="http://schemas.microsoft.com/office/drawing/2014/chartex" xmlns:cx1="http://schemas.microsoft.com/office/drawing/2015/9/8/chartex" xmlns:cx2="http://schemas.microsoft.com/office/drawing/2015/10/21/chartex" xmlns:cx3="http://schemas.microsoft.com/office/drawing/2016/5/9/chartex" xmlns:cx4="http://schemas.microsoft.com/office/drawing/2016/5/10/chartex" xmlns:cx5="http://schemas.microsoft.com/office/drawing/2016/5/11/chartex" xmlns:cx6="http://schemas.microsoft.com/office/drawing/2016/5/12/chartex" xmlns:cx7="http://schemas.microsoft.com/office/drawing/2016/5/13/chartex" xmlns:cx8="http://schemas.microsoft.com/office/drawing/2016/5/14/chartex" xmlns:mc="http://schemas.openxmlformats.org/markup-compatibility/2006" xmlns:aink="http://schemas.microsoft.com/office/drawing/2016/ink" xmlns:am3d="http://schemas.microsoft.com/office/drawing/2017/model3d" xmlns:o="urn:schemas-microsoft-com:office:office" xmlns:r="http://schemas.openxmlformats.org/officeDocument/2006/relationships" xmlns:m="http://schemas.openxmlformats.org/officeDocument/2006/math" xmlns:v="urn:schemas-microsoft-com:vml" xmlns:wp14="http://schemas.microsoft.com/office/word/2010/wordprocessingDrawing" xmlns:wp="http://schemas.openxmlformats.org/drawingml/2006/wordprocessingDrawing" xmlns:w10="urn:schemas-microsoft-com:office:word" xmlns:w="http://schemas.openxmlformats.org/wordprocessingml/2006/main" xmlns:w14="http://schemas.microsoft.com/office/word/2010/wordml" xmlns:w15="http://schemas.microsoft.com/office/word/2012/wordml" xmlns:w16cex="http://schemas.microsoft.com/office/word/2018/wordml/cex" xmlns:w16cid="http://schemas.microsoft.com/office/word/2016/wordml/cid" xmlns:w16="http://schemas.microsoft.com/office/word/2018/wordml" xmlns:w16sdtdh="http://schemas.microsoft.com/office/word/2020/wordml/sdtdatahash" xmlns:w16se="http://schemas.microsoft.com/office/word/2015/wordml/symex" xmlns:wpg="http://schemas.microsoft.com/office/word/2010/wordprocessingGroup" xmlns:wpi="http://schemas.microsoft.com/office/word/2010/wordprocessingInk" xmlns:wne="http://schemas.microsoft.com/office/word/2006/wordml" xmlns:wps="http://schemas.microsoft.com/office/word/2010/wordprocessingShape" mc:Ignorable="w14 w15 w16se w16cid w16 w16cex w16sdtdh wp14">
+<w:numbering xmlns:wpc="http://schemas.microsoft.com/office/word/2010/wordprocessingCanvas" xmlns:cx="http://schemas.microsoft.com/office/drawing/2014/chartex" xmlns:cx1="http://schemas.microsoft.com/office/drawing/2015/9/8/chartex" xmlns:cx2="http://schemas.microsoft.com/office/drawing/2015/10/21/chartex" xmlns:cx3="http://schemas.microsoft.com/office/drawing/2016/5/9/chartex" xmlns:cx4="http://schemas.microsoft.com/office/drawing/2016/5/10/chartex" xmlns:cx5="http://schemas.microsoft.com/office/drawing/2016/5/11/chartex" xmlns:cx6="http://schemas.microsoft.com/office/drawing/2016/5/12/chartex" xmlns:cx7="http://schemas.microsoft.com/office/drawing/2016/5/13/chartex" xmlns:cx8="http://schemas.microsoft.com/office/drawing/2016/5/14/chartex" xmlns:mc="http://schemas.openxmlformats.org/markup-compatibility/2006" xmlns:aink="http://schemas.microsoft.com/office/drawing/2016/ink" xmlns:am3d="http://schemas.microsoft.com/office/drawing/2017/model3d" xmlns:o="urn:schemas-microsoft-com:office:office" xmlns:oel="http://schemas.microsoft.com/office/2019/extlst" xmlns:r="http://schemas.openxmlformats.org/officeDocument/2006/relationships" xmlns:m="http://schemas.openxmlformats.org/officeDocument/2006/math" xmlns:v="urn:schemas-microsoft-com:vml" xmlns:wp14="http://schemas.microsoft.com/office/word/2010/wordprocessingDrawing" xmlns:wp="http://schemas.openxmlformats.org/drawingml/2006/wordprocessingDrawing" xmlns:w10="urn:schemas-microsoft-com:office:word" xmlns:w="http://schemas.openxmlformats.org/wordprocessingml/2006/main" xmlns:w14="http://schemas.microsoft.com/office/word/2010/wordml" xmlns:w15="http://schemas.microsoft.com/office/word/2012/wordml" xmlns:w16cex="http://schemas.microsoft.com/office/word/2018/wordml/cex" xmlns:w16cid="http://schemas.microsoft.com/office/word/2016/wordml/cid" xmlns:w16="http://schemas.microsoft.com/office/word/2018/wordml" xmlns:w16sdtdh="http://schemas.microsoft.com/office/word/2020/wordml/sdtdatahash" xmlns:w16se="http://schemas.microsoft.com/office/word/2015/wordml/symex" xmlns:wpg="http://schemas.microsoft.com/office/word/2010/wordprocessingGroup" xmlns:wpi="http://schemas.microsoft.com/office/word/2010/wordprocessingInk" xmlns:wne="http://schemas.microsoft.com/office/word/2006/wordml" xmlns:wps="http://schemas.microsoft.com/office/word/2010/wordprocessingShape" mc:Ignorable="w14 w15 w16se w16cid w16 w16cex w16sdtdh wp14">
   <w:abstractNum w:abstractNumId="0" w15:restartNumberingAfterBreak="0">
     <w:nsid w:val="19B9053D"/>
     <w:multiLevelType w:val="hybridMultilevel"/>
@@ -2674,22 +2526,22 @@
       </w:rPr>
     </w:lvl>
   </w:abstractNum>
-  <w:num w:numId="1">
+  <w:num w:numId="1" w16cid:durableId="1499269406">
     <w:abstractNumId w:val="5"/>
   </w:num>
-  <w:num w:numId="2">
+  <w:num w:numId="2" w16cid:durableId="1696425932">
     <w:abstractNumId w:val="3"/>
   </w:num>
-  <w:num w:numId="3">
+  <w:num w:numId="3" w16cid:durableId="1567295847">
     <w:abstractNumId w:val="4"/>
   </w:num>
-  <w:num w:numId="4">
+  <w:num w:numId="4" w16cid:durableId="333992306">
     <w:abstractNumId w:val="1"/>
   </w:num>
-  <w:num w:numId="5">
+  <w:num w:numId="5" w16cid:durableId="1521434791">
     <w:abstractNumId w:val="0"/>
   </w:num>
-  <w:num w:numId="6">
+  <w:num w:numId="6" w16cid:durableId="1629119013">
     <w:abstractNumId w:val="2"/>
   </w:num>
 </w:numbering>
@@ -3527,15 +3379,6 @@
 </file>
 
 <file path=customXml/item1.xml><?xml version="1.0" encoding="utf-8"?>
-<?mso-contentType ?>
-<FormTemplates xmlns="http://schemas.microsoft.com/sharepoint/v3/contenttype/forms">
-  <Display>DocumentLibraryForm</Display>
-  <Edit>DocumentLibraryForm</Edit>
-  <New>DocumentLibraryForm</New>
-</FormTemplates>
-</file>
-
-<file path=customXml/item2.xml><?xml version="1.0" encoding="utf-8"?>
 <p:properties xmlns:p="http://schemas.microsoft.com/office/2006/metadata/properties" xmlns:xsi="http://www.w3.org/2001/XMLSchema-instance" xmlns:pc="http://schemas.microsoft.com/office/infopath/2007/PartnerControls">
   <documentManagement>
     <Skoroszyt xmlns="73252bfd-1397-49ac-bf0f-1a6710b8fd79" xsi:nil="true"/>
@@ -3548,6 +3391,15 @@
     </SharedWithUsers>
   </documentManagement>
 </p:properties>
+</file>
+
+<file path=customXml/item2.xml><?xml version="1.0" encoding="utf-8"?>
+<?mso-contentType ?>
+<FormTemplates xmlns="http://schemas.microsoft.com/sharepoint/v3/contenttype/forms">
+  <Display>DocumentLibraryForm</Display>
+  <Edit>DocumentLibraryForm</Edit>
+  <New>DocumentLibraryForm</New>
+</FormTemplates>
 </file>
 
 <file path=customXml/item3.xml><?xml version="1.0" encoding="utf-8"?>
@@ -3782,20 +3634,20 @@
 </file>
 
 <file path=customXml/itemProps1.xml><?xml version="1.0" encoding="utf-8"?>
-<ds:datastoreItem xmlns:ds="http://schemas.openxmlformats.org/officeDocument/2006/customXml" ds:itemID="{44E20BE8-366C-4DD4-A99E-9AFB16B5110F}">
-  <ds:schemaRefs>
-    <ds:schemaRef ds:uri="http://schemas.microsoft.com/sharepoint/v3/contenttype/forms"/>
-  </ds:schemaRefs>
-</ds:datastoreItem>
-</file>
-
-<file path=customXml/itemProps2.xml><?xml version="1.0" encoding="utf-8"?>
 <ds:datastoreItem xmlns:ds="http://schemas.openxmlformats.org/officeDocument/2006/customXml" ds:itemID="{16846F13-0FC2-416F-A74C-F5C01F5686A5}">
   <ds:schemaRefs>
     <ds:schemaRef ds:uri="http://schemas.microsoft.com/office/2006/metadata/properties"/>
     <ds:schemaRef ds:uri="http://schemas.microsoft.com/office/infopath/2007/PartnerControls"/>
     <ds:schemaRef ds:uri="73252bfd-1397-49ac-bf0f-1a6710b8fd79"/>
     <ds:schemaRef ds:uri="abf50bb6-b42c-446c-a161-3cb2a18aafa6"/>
+  </ds:schemaRefs>
+</ds:datastoreItem>
+</file>
+
+<file path=customXml/itemProps2.xml><?xml version="1.0" encoding="utf-8"?>
+<ds:datastoreItem xmlns:ds="http://schemas.openxmlformats.org/officeDocument/2006/customXml" ds:itemID="{44E20BE8-366C-4DD4-A99E-9AFB16B5110F}">
+  <ds:schemaRefs>
+    <ds:schemaRef ds:uri="http://schemas.microsoft.com/sharepoint/v3/contenttype/forms"/>
   </ds:schemaRefs>
 </ds:datastoreItem>
 </file>

</xml_diff>